<commit_message>
Adds third hour of code, m3, and p15
</commit_message>
<xml_diff>
--- a/M3/M3.docx
+++ b/M3/M3.docx
@@ -49,6 +49,53 @@
           <w:rtl w:val="0"/>
         </w:rPr>
         <w:t xml:space="preserve">M3</w:t>
+      </w:r>
+    </w:p>
+    <w:p>
+      <w:pPr>
+        <w:rPr/>
+      </w:pPr>
+      <w:r>
+        <w:rPr>
+          <w:rtl w:val="0"/>
+        </w:rPr>
+      </w:r>
+    </w:p>
+    <w:p>
+      <w:pPr>
+        <w:rPr>
+          <w:u w:val="single"/>
+        </w:rPr>
+      </w:pPr>
+      <w:r>
+        <w:rPr>
+          <w:u w:val="single"/>
+          <w:rtl w:val="0"/>
+        </w:rPr>
+        <w:t xml:space="preserve">Explicación:</w:t>
+      </w:r>
+    </w:p>
+    <w:p>
+      <w:pPr>
+        <w:rPr>
+          <w:u w:val="single"/>
+        </w:rPr>
+      </w:pPr>
+      <w:r>
+        <w:rPr>
+          <w:rtl w:val="0"/>
+        </w:rPr>
+      </w:r>
+    </w:p>
+    <w:p>
+      <w:pPr>
+        <w:rPr/>
+      </w:pPr>
+      <w:r>
+        <w:rPr>
+          <w:rtl w:val="0"/>
+        </w:rPr>
+        <w:t xml:space="preserve">El script pide como argumento el archivo html a procesar, e imprime los datos en consola así como los guarda a un archivo llamado hashtagsList.txt.Primero se utiliza grep para encontrar todas las instancias de los hastags y contabilizarlas, y luego sed para remover los hashtags y quedarse solamente con el texto después del símbolo.</w:t>
       </w:r>
     </w:p>
     <w:p>

</xml_diff>